<commit_message>
Made it possible for users to delete articles if they have required rights. Title and meta description is now dynamic
</commit_message>
<xml_diff>
--- a/doc/Eksamensopgave V3_1-E2017-1-MAHA.docx
+++ b/doc/Eksamensopgave V3_1-E2017-1-MAHA.docx
@@ -1,6 +1,6 @@
 
 <file path=word/document.xml><?xml version="1.0" encoding="utf-8"?>
-<w:document xmlns:wpc="http://schemas.microsoft.com/office/word/2010/wordprocessingCanvas" xmlns:cx="http://schemas.microsoft.com/office/drawing/2014/chartex" xmlns:cx1="http://schemas.microsoft.com/office/drawing/2015/9/8/chartex" xmlns:cx2="http://schemas.microsoft.com/office/drawing/2015/10/21/chartex" xmlns:cx3="http://schemas.microsoft.com/office/drawing/2016/5/9/chartex" xmlns:cx4="http://schemas.microsoft.com/office/drawing/2016/5/10/chartex" xmlns:cx5="http://schemas.microsoft.com/office/drawing/2016/5/11/chartex" xmlns:cx6="http://schemas.microsoft.com/office/drawing/2016/5/12/chartex" xmlns:cx7="http://schemas.microsoft.com/office/drawing/2016/5/13/chartex" xmlns:cx8="http://schemas.microsoft.com/office/drawing/2016/5/14/chartex" xmlns:mc="http://schemas.openxmlformats.org/markup-compatibility/2006" xmlns:aink="http://schemas.microsoft.com/office/drawing/2016/ink" xmlns:am3d="http://schemas.microsoft.com/office/drawing/2017/model3d" xmlns:o="urn:schemas-microsoft-com:office:office" xmlns:r="http://schemas.openxmlformats.org/officeDocument/2006/relationships" xmlns:m="http://schemas.openxmlformats.org/officeDocument/2006/math" xmlns:v="urn:schemas-microsoft-com:vml" xmlns:wp14="http://schemas.microsoft.com/office/word/2010/wordprocessingDrawing" xmlns:wp="http://schemas.openxmlformats.org/drawingml/2006/wordprocessingDrawing" xmlns:w10="urn:schemas-microsoft-com:office:word" xmlns:w="http://schemas.openxmlformats.org/wordprocessingml/2006/main" xmlns:w14="http://schemas.microsoft.com/office/word/2010/wordml" xmlns:w15="http://schemas.microsoft.com/office/word/2012/wordml" xmlns:w16cid="http://schemas.microsoft.com/office/word/2016/wordml/cid" xmlns:w16se="http://schemas.microsoft.com/office/word/2015/wordml/symex" xmlns:wpg="http://schemas.microsoft.com/office/word/2010/wordprocessingGroup" xmlns:wpi="http://schemas.microsoft.com/office/word/2010/wordprocessingInk" xmlns:wne="http://schemas.microsoft.com/office/word/2006/wordml" xmlns:wps="http://schemas.microsoft.com/office/word/2010/wordprocessingShape" mc:Ignorable="w14 w15 w16se w16cid wp14">
+<w:document xmlns:wpc="http://schemas.microsoft.com/office/word/2010/wordprocessingCanvas" xmlns:mc="http://schemas.openxmlformats.org/markup-compatibility/2006" xmlns:o="urn:schemas-microsoft-com:office:office" xmlns:r="http://schemas.openxmlformats.org/officeDocument/2006/relationships" xmlns:m="http://schemas.openxmlformats.org/officeDocument/2006/math" xmlns:v="urn:schemas-microsoft-com:vml" xmlns:wp14="http://schemas.microsoft.com/office/word/2010/wordprocessingDrawing" xmlns:wp="http://schemas.openxmlformats.org/drawingml/2006/wordprocessingDrawing" xmlns:w10="urn:schemas-microsoft-com:office:word" xmlns:w="http://schemas.openxmlformats.org/wordprocessingml/2006/main" xmlns:w14="http://schemas.microsoft.com/office/word/2010/wordml" xmlns:w15="http://schemas.microsoft.com/office/word/2012/wordml" xmlns:wpg="http://schemas.microsoft.com/office/word/2010/wordprocessingGroup" xmlns:wpi="http://schemas.microsoft.com/office/word/2010/wordprocessingInk" xmlns:wne="http://schemas.microsoft.com/office/word/2006/wordml" xmlns:wps="http://schemas.microsoft.com/office/word/2010/wordprocessingShape" mc:Ignorable="w14 w15 wp14">
   <w:body>
     <w:sdt>
       <w:sdtPr>
@@ -2641,37 +2641,29 @@
             <w:spacing w:line="240" w:lineRule="auto"/>
             <w:rPr>
               <w:rFonts w:ascii="Century Schoolbook" w:hAnsi="Century Schoolbook"/>
+              <w:strike/>
             </w:rPr>
           </w:pPr>
           <w:r>
             <w:rPr>
               <w:rFonts w:ascii="Century Schoolbook" w:hAnsi="Century Schoolbook"/>
+              <w:strike/>
             </w:rPr>
             <w:t xml:space="preserve">Siden </w:t>
           </w:r>
           <w:r>
             <w:rPr>
               <w:rFonts w:ascii="Century Schoolbook" w:hAnsi="Century Schoolbook"/>
+              <w:strike/>
             </w:rPr>
             <w:t xml:space="preserve">skal </w:t>
           </w:r>
           <w:r>
             <w:rPr>
               <w:rFonts w:ascii="Century Schoolbook" w:hAnsi="Century Schoolbook"/>
-            </w:rPr>
-            <w:t>overholde HTML5</w:t>
-          </w:r>
-          <w:r>
-            <w:rPr>
-              <w:rFonts w:ascii="Century Schoolbook" w:hAnsi="Century Schoolbook"/>
-            </w:rPr>
-            <w:t xml:space="preserve"> standarder</w:t>
-          </w:r>
-          <w:r>
-            <w:rPr>
-              <w:rFonts w:ascii="Century Schoolbook" w:hAnsi="Century Schoolbook"/>
-            </w:rPr>
-            <w:t>.</w:t>
+              <w:strike/>
+            </w:rPr>
+            <w:t>overholde HTML5 standarder.</w:t>
           </w:r>
         </w:p>
         <w:p>
@@ -2683,23 +2675,27 @@
             <w:spacing w:line="240" w:lineRule="auto"/>
             <w:rPr>
               <w:rFonts w:ascii="Century Schoolbook" w:hAnsi="Century Schoolbook"/>
+              <w:strike/>
             </w:rPr>
           </w:pPr>
           <w:r>
             <w:rPr>
               <w:rFonts w:ascii="Century Schoolbook" w:hAnsi="Century Schoolbook"/>
+              <w:strike/>
             </w:rPr>
             <w:t xml:space="preserve">For </w:t>
           </w:r>
           <w:r>
             <w:rPr>
               <w:rFonts w:ascii="Century Schoolbook" w:hAnsi="Century Schoolbook"/>
+              <w:strike/>
             </w:rPr>
             <w:t>at</w:t>
           </w:r>
           <w:r>
             <w:rPr>
               <w:rFonts w:ascii="Century Schoolbook" w:hAnsi="Century Schoolbook"/>
+              <w:strike/>
             </w:rPr>
             <w:t xml:space="preserve"> dine kollegaer og chef kan følge din proces og du kan dokumentere og versionsstyre, skal du bruge </w:t>
           </w:r>
@@ -2707,6 +2703,7 @@
           <w:r>
             <w:rPr>
               <w:rFonts w:ascii="Century Schoolbook" w:hAnsi="Century Schoolbook"/>
+              <w:strike/>
             </w:rPr>
             <w:t>Github</w:t>
           </w:r>
@@ -2714,12 +2711,14 @@
           <w:r>
             <w:rPr>
               <w:rFonts w:ascii="Century Schoolbook" w:hAnsi="Century Schoolbook"/>
+              <w:strike/>
             </w:rPr>
             <w:t xml:space="preserve"> undervejs og dokumentere og versionsstyre der. </w:t>
           </w:r>
           <w:r>
             <w:rPr>
               <w:rFonts w:ascii="Century Schoolbook" w:hAnsi="Century Schoolbook"/>
+              <w:strike/>
             </w:rPr>
             <w:t xml:space="preserve">Der skal altså laves et </w:t>
           </w:r>
@@ -2727,6 +2726,7 @@
           <w:r>
             <w:rPr>
               <w:rFonts w:ascii="Century Schoolbook" w:hAnsi="Century Schoolbook"/>
+              <w:strike/>
             </w:rPr>
             <w:t>repository</w:t>
           </w:r>
@@ -2734,6 +2734,7 @@
           <w:r>
             <w:rPr>
               <w:rFonts w:ascii="Century Schoolbook" w:hAnsi="Century Schoolbook"/>
+              <w:strike/>
             </w:rPr>
             <w:t xml:space="preserve"> og der skal være jævnlige opdateringer/</w:t>
           </w:r>
@@ -2741,6 +2742,7 @@
           <w:r>
             <w:rPr>
               <w:rFonts w:ascii="Century Schoolbook" w:hAnsi="Century Schoolbook"/>
+              <w:strike/>
             </w:rPr>
             <w:t>commits</w:t>
           </w:r>
@@ -2748,6 +2750,7 @@
           <w:r>
             <w:rPr>
               <w:rFonts w:ascii="Century Schoolbook" w:hAnsi="Century Schoolbook"/>
+              <w:strike/>
             </w:rPr>
             <w:t xml:space="preserve"> (f.eks. et par gange hver dag).</w:t>
           </w:r>
@@ -2875,11 +2878,13 @@
             <w:spacing w:line="240" w:lineRule="auto"/>
             <w:rPr>
               <w:rFonts w:ascii="Century Schoolbook" w:hAnsi="Century Schoolbook"/>
+              <w:strike/>
             </w:rPr>
           </w:pPr>
           <w:r>
             <w:rPr>
               <w:rFonts w:ascii="Century Schoolbook" w:hAnsi="Century Schoolbook"/>
+              <w:strike/>
             </w:rPr>
             <w:t xml:space="preserve">Siden skal være </w:t>
           </w:r>
@@ -2887,6 +2892,7 @@
           <w:r>
             <w:rPr>
               <w:rFonts w:ascii="Century Schoolbook" w:hAnsi="Century Schoolbook"/>
+              <w:strike/>
             </w:rPr>
             <w:t>responsiv</w:t>
           </w:r>
@@ -2894,6 +2900,7 @@
           <w:r>
             <w:rPr>
               <w:rFonts w:ascii="Century Schoolbook" w:hAnsi="Century Schoolbook"/>
+              <w:strike/>
             </w:rPr>
             <w:t xml:space="preserve"> og kunne ses på alt fra desktop computere til mobiltelefoner.</w:t>
           </w:r>
@@ -3029,6 +3036,7 @@
           <w:r>
             <w:rPr>
               <w:rFonts w:ascii="Century Schoolbook" w:hAnsi="Century Schoolbook"/>
+              <w:strike/>
             </w:rPr>
             <w:lastRenderedPageBreak/>
             <w:t>Produkterne</w:t>
@@ -3036,18 +3044,21 @@
           <w:r>
             <w:rPr>
               <w:rFonts w:ascii="Century Schoolbook" w:hAnsi="Century Schoolbook"/>
+              <w:strike/>
             </w:rPr>
             <w:t xml:space="preserve"> </w:t>
           </w:r>
           <w:r>
             <w:rPr>
               <w:rFonts w:ascii="Century Schoolbook" w:hAnsi="Century Schoolbook"/>
+              <w:strike/>
             </w:rPr>
             <w:t>på forsiden</w:t>
           </w:r>
           <w:r>
             <w:rPr>
               <w:rFonts w:ascii="Century Schoolbook" w:hAnsi="Century Schoolbook"/>
+              <w:strike/>
             </w:rPr>
             <w:t xml:space="preserve"> er genereret via </w:t>
           </w:r>
@@ -3055,6 +3066,7 @@
           <w:r>
             <w:rPr>
               <w:rFonts w:ascii="Century Schoolbook" w:hAnsi="Century Schoolbook"/>
+              <w:strike/>
             </w:rPr>
             <w:t>php</w:t>
           </w:r>
@@ -3062,14 +3074,22 @@
           <w:r>
             <w:rPr>
               <w:rFonts w:ascii="Century Schoolbook" w:hAnsi="Century Schoolbook"/>
+              <w:strike/>
             </w:rPr>
             <w:t>,</w:t>
           </w:r>
           <w:r>
             <w:rPr>
               <w:rFonts w:ascii="Century Schoolbook" w:hAnsi="Century Schoolbook"/>
-            </w:rPr>
-            <w:t xml:space="preserve"> som henter data fra en database.</w:t>
+              <w:strike/>
+            </w:rPr>
+            <w:t xml:space="preserve"> som henter data fra en database</w:t>
+          </w:r>
+          <w:r>
+            <w:rPr>
+              <w:rFonts w:ascii="Century Schoolbook" w:hAnsi="Century Schoolbook"/>
+            </w:rPr>
+            <w:t>.</w:t>
           </w:r>
         </w:p>
         <w:p>
@@ -3079,46 +3099,56 @@
               <w:numId w:val="31"/>
             </w:numPr>
             <w:spacing w:line="240" w:lineRule="auto"/>
+            <w:rPr>
+              <w:strike/>
+            </w:rPr>
           </w:pPr>
           <w:r>
             <w:rPr>
               <w:rFonts w:ascii="Century Schoolbook" w:hAnsi="Century Schoolbook"/>
+              <w:strike/>
             </w:rPr>
             <w:t>Brugere</w:t>
           </w:r>
           <w:r>
             <w:rPr>
               <w:rFonts w:ascii="Century Schoolbook" w:hAnsi="Century Schoolbook"/>
+              <w:strike/>
             </w:rPr>
             <w:t>/administratorer</w:t>
           </w:r>
           <w:r>
             <w:rPr>
               <w:rFonts w:ascii="Century Schoolbook" w:hAnsi="Century Schoolbook"/>
+              <w:strike/>
             </w:rPr>
             <w:t xml:space="preserve"> kan logge ind o</w:t>
           </w:r>
           <w:r>
             <w:rPr>
               <w:rFonts w:ascii="Century Schoolbook" w:hAnsi="Century Schoolbook"/>
+              <w:strike/>
             </w:rPr>
             <w:t>g hvis de</w:t>
           </w:r>
           <w:r>
             <w:rPr>
               <w:rFonts w:ascii="Century Schoolbook" w:hAnsi="Century Schoolbook"/>
+              <w:strike/>
             </w:rPr>
             <w:t xml:space="preserve"> er logget ind</w:t>
           </w:r>
           <w:r>
             <w:rPr>
               <w:rFonts w:ascii="Century Schoolbook" w:hAnsi="Century Schoolbook"/>
+              <w:strike/>
             </w:rPr>
             <w:t xml:space="preserve"> med succes,</w:t>
           </w:r>
           <w:r>
             <w:rPr>
               <w:rFonts w:ascii="Century Schoolbook" w:hAnsi="Century Schoolbook"/>
+              <w:strike/>
             </w:rPr>
             <w:t xml:space="preserve"> kan de oprette nye artikler. </w:t>
           </w:r>
@@ -3130,16 +3160,21 @@
               <w:numId w:val="31"/>
             </w:numPr>
             <w:spacing w:line="240" w:lineRule="auto"/>
+            <w:rPr>
+              <w:strike/>
+            </w:rPr>
           </w:pPr>
           <w:r>
             <w:rPr>
               <w:rFonts w:ascii="Century Schoolbook" w:hAnsi="Century Schoolbook"/>
+              <w:strike/>
             </w:rPr>
             <w:t>Brugere kan logge ud.</w:t>
           </w:r>
           <w:r>
             <w:rPr>
               <w:rFonts w:ascii="Century Schoolbook" w:hAnsi="Century Schoolbook"/>
+              <w:strike/>
             </w:rPr>
             <w:t xml:space="preserve"> Mere om den dynamiske del under afsnit 2.2.4</w:t>
           </w:r>
@@ -3223,6 +3258,7 @@
           <w:r>
             <w:rPr>
               <w:noProof/>
+              <w:lang w:eastAsia="da-DK"/>
             </w:rPr>
             <w:lastRenderedPageBreak/>
             <w:drawing>
@@ -3340,6 +3376,7 @@
           <w:r>
             <w:rPr>
               <w:noProof/>
+              <w:lang w:eastAsia="da-DK"/>
             </w:rPr>
             <w:drawing>
               <wp:inline distT="0" distB="0" distL="0" distR="0" wp14:anchorId="6C5FFDEE" wp14:editId="662FD33D">
@@ -3494,29 +3531,34 @@
               <w:numId w:val="32"/>
             </w:numPr>
             <w:rPr>
+              <w:strike/>
               <w:lang w:eastAsia="da-DK"/>
             </w:rPr>
           </w:pPr>
           <w:r>
             <w:rPr>
+              <w:strike/>
               <w:lang w:eastAsia="da-DK"/>
             </w:rPr>
             <w:t>Hjemmesiden skal som minimum bestå af forsiden</w:t>
           </w:r>
           <w:r>
             <w:rPr>
+              <w:strike/>
               <w:lang w:eastAsia="da-DK"/>
             </w:rPr>
             <w:t xml:space="preserve"> so</w:t>
           </w:r>
           <w:r>
             <w:rPr>
+              <w:strike/>
               <w:lang w:eastAsia="da-DK"/>
             </w:rPr>
             <w:t>m er d</w:t>
           </w:r>
           <w:r>
             <w:rPr>
+              <w:strike/>
               <w:lang w:eastAsia="da-DK"/>
             </w:rPr>
             <w:t xml:space="preserve">ynamisk genereret via </w:t>
@@ -3524,6 +3566,7 @@
           <w:proofErr w:type="spellStart"/>
           <w:r>
             <w:rPr>
+              <w:strike/>
               <w:lang w:eastAsia="da-DK"/>
             </w:rPr>
             <w:t>php</w:t>
@@ -3531,12 +3574,14 @@
           <w:proofErr w:type="spellEnd"/>
           <w:r>
             <w:rPr>
+              <w:strike/>
               <w:lang w:eastAsia="da-DK"/>
             </w:rPr>
             <w:t xml:space="preserve"> og en database</w:t>
           </w:r>
           <w:r>
             <w:rPr>
+              <w:strike/>
               <w:lang w:eastAsia="da-DK"/>
             </w:rPr>
             <w:t>.</w:t>
@@ -3568,11 +3613,13 @@
               <w:numId w:val="32"/>
             </w:numPr>
             <w:rPr>
+              <w:strike/>
               <w:lang w:eastAsia="da-DK"/>
             </w:rPr>
           </w:pPr>
           <w:r>
             <w:rPr>
+              <w:strike/>
               <w:lang w:eastAsia="da-DK"/>
             </w:rPr>
             <w:t xml:space="preserve">Siden skal være </w:t>
@@ -3580,6 +3627,7 @@
           <w:proofErr w:type="spellStart"/>
           <w:r>
             <w:rPr>
+              <w:strike/>
               <w:lang w:eastAsia="da-DK"/>
             </w:rPr>
             <w:t>responsiv</w:t>
@@ -3587,30 +3635,35 @@
           <w:proofErr w:type="spellEnd"/>
           <w:r>
             <w:rPr>
+              <w:strike/>
               <w:lang w:eastAsia="da-DK"/>
             </w:rPr>
             <w:t>. I</w:t>
           </w:r>
           <w:r>
             <w:rPr>
+              <w:strike/>
               <w:lang w:eastAsia="da-DK"/>
             </w:rPr>
             <w:t xml:space="preserve"> dette dokument (og i videoen) k</w:t>
           </w:r>
           <w:r>
             <w:rPr>
+              <w:strike/>
               <w:lang w:eastAsia="da-DK"/>
             </w:rPr>
             <w:t>an du se</w:t>
           </w:r>
           <w:r>
             <w:rPr>
+              <w:strike/>
               <w:lang w:eastAsia="da-DK"/>
             </w:rPr>
             <w:t>,</w:t>
           </w:r>
           <w:r>
             <w:rPr>
+              <w:strike/>
               <w:lang w:eastAsia="da-DK"/>
             </w:rPr>
             <w:t xml:space="preserve"> hvordan jeg har klaret det, men du behøver ikke gøre som jeg, bare den er </w:t>
@@ -3618,6 +3671,7 @@
           <w:proofErr w:type="spellStart"/>
           <w:r>
             <w:rPr>
+              <w:strike/>
               <w:lang w:eastAsia="da-DK"/>
             </w:rPr>
             <w:t>responsiv</w:t>
@@ -3625,12 +3679,14 @@
           <w:proofErr w:type="spellEnd"/>
           <w:r>
             <w:rPr>
+              <w:strike/>
               <w:lang w:eastAsia="da-DK"/>
             </w:rPr>
             <w:t xml:space="preserve"> og du kan argumentere for funktionaliteten</w:t>
           </w:r>
           <w:r>
             <w:rPr>
+              <w:strike/>
               <w:lang w:eastAsia="da-DK"/>
             </w:rPr>
             <w:t xml:space="preserve">. </w:t>
@@ -3644,11 +3700,13 @@
               <w:numId w:val="32"/>
             </w:numPr>
             <w:rPr>
+              <w:strike/>
               <w:lang w:eastAsia="da-DK"/>
             </w:rPr>
           </w:pPr>
           <w:r>
             <w:rPr>
+              <w:strike/>
               <w:lang w:eastAsia="da-DK"/>
             </w:rPr>
             <w:t>Du skal oprette et repository på Github med opgaven og løbende lave commits og dokumentere på den måde.</w:t>
@@ -3749,7 +3807,21 @@
             <w:rPr>
               <w:lang w:eastAsia="da-DK"/>
             </w:rPr>
-            <w:t>/Bootstrap, men bør kunne redegøre for alle metoder</w:t>
+            <w:t>/</w:t>
+          </w:r>
+          <w:proofErr w:type="spellStart"/>
+          <w:r>
+            <w:rPr>
+              <w:lang w:eastAsia="da-DK"/>
+            </w:rPr>
+            <w:t>Bootstrap</w:t>
+          </w:r>
+          <w:proofErr w:type="spellEnd"/>
+          <w:r>
+            <w:rPr>
+              <w:lang w:eastAsia="da-DK"/>
+            </w:rPr>
+            <w:t>, men bør kunne redegøre for alle metoder</w:t>
           </w:r>
           <w:r>
             <w:rPr>
@@ -4016,6 +4088,7 @@
           <w:r>
             <w:rPr>
               <w:noProof/>
+              <w:lang w:eastAsia="da-DK"/>
             </w:rPr>
             <w:drawing>
               <wp:inline distT="0" distB="0" distL="0" distR="0" wp14:anchorId="67889DC3" wp14:editId="285F4BBE">
@@ -4070,6 +4143,7 @@
           <w:r>
             <w:rPr>
               <w:noProof/>
+              <w:lang w:eastAsia="da-DK"/>
             </w:rPr>
             <w:drawing>
               <wp:inline distT="0" distB="0" distL="0" distR="0" wp14:anchorId="19FDB12C" wp14:editId="53A36E2E">
@@ -4142,6 +4216,7 @@
           <w:r>
             <w:rPr>
               <w:noProof/>
+              <w:lang w:eastAsia="da-DK"/>
             </w:rPr>
             <w:lastRenderedPageBreak/>
             <w:drawing>
@@ -4199,6 +4274,7 @@
           <w:r>
             <w:rPr>
               <w:noProof/>
+              <w:lang w:eastAsia="da-DK"/>
             </w:rPr>
             <w:drawing>
               <wp:inline distT="0" distB="0" distL="0" distR="0" wp14:anchorId="78A10875" wp14:editId="3FBF0FA6">
@@ -4283,8 +4359,6 @@
           <w:r>
             <w:t xml:space="preserve"> eller databasen</w:t>
           </w:r>
-          <w:bookmarkStart w:id="11" w:name="_GoBack"/>
-          <w:bookmarkEnd w:id="11"/>
           <w:r>
             <w:t>.</w:t>
           </w:r>
@@ -4590,11 +4664,11 @@
           <w:pPr>
             <w:pStyle w:val="Overskrift1"/>
           </w:pPr>
-          <w:bookmarkStart w:id="12" w:name="_Toc492929302"/>
+          <w:bookmarkStart w:id="11" w:name="_Toc492929302"/>
           <w:r>
             <w:t>Ekstraopgaver</w:t>
           </w:r>
-          <w:bookmarkEnd w:id="12"/>
+          <w:bookmarkEnd w:id="11"/>
         </w:p>
         <w:p>
           <w:pPr>
@@ -4713,38 +4787,37 @@
               <w:numId w:val="33"/>
             </w:numPr>
             <w:rPr>
+              <w:strike/>
               <w:lang w:eastAsia="da-DK"/>
             </w:rPr>
           </w:pPr>
           <w:r>
             <w:rPr>
+              <w:strike/>
               <w:lang w:eastAsia="da-DK"/>
             </w:rPr>
             <w:t>Lave mulighed for at uploade billeder</w:t>
           </w:r>
           <w:r>
             <w:rPr>
+              <w:strike/>
               <w:lang w:eastAsia="da-DK"/>
             </w:rPr>
             <w:t>, frem for at</w:t>
           </w:r>
           <w:r>
             <w:rPr>
+              <w:strike/>
               <w:lang w:eastAsia="da-DK"/>
             </w:rPr>
             <w:t xml:space="preserve"> brugeren skal gætte billednavne.</w:t>
           </w:r>
           <w:r>
             <w:rPr>
-              <w:lang w:eastAsia="da-DK"/>
-            </w:rPr>
-            <w:t xml:space="preserve"> </w:t>
-          </w:r>
-          <w:r>
-            <w:rPr>
-              <w:lang w:eastAsia="da-DK"/>
-            </w:rPr>
-            <w:t>SE VIDEO.</w:t>
+              <w:strike/>
+              <w:lang w:eastAsia="da-DK"/>
+            </w:rPr>
+            <w:t xml:space="preserve"> SE VIDEO.</w:t>
           </w:r>
         </w:p>
         <w:p>
@@ -5067,23 +5140,27 @@
               <w:numId w:val="33"/>
             </w:numPr>
             <w:rPr>
+              <w:strike/>
               <w:lang w:eastAsia="da-DK"/>
             </w:rPr>
           </w:pPr>
           <w:r>
             <w:rPr>
+              <w:strike/>
               <w:lang w:eastAsia="da-DK"/>
             </w:rPr>
             <w:t>Anvende jQuery til at lave en effekt et sted eller et slideshow på en underside – for at demonstrere</w:t>
           </w:r>
           <w:r>
             <w:rPr>
+              <w:strike/>
               <w:lang w:eastAsia="da-DK"/>
             </w:rPr>
             <w:t>, at</w:t>
           </w:r>
           <w:r>
             <w:rPr>
+              <w:strike/>
               <w:lang w:eastAsia="da-DK"/>
             </w:rPr>
             <w:t xml:space="preserve"> du også kan anvende script.</w:t>
@@ -5133,6 +5210,8 @@
               <w:lang w:eastAsia="da-DK"/>
             </w:rPr>
           </w:pPr>
+          <w:bookmarkStart w:id="12" w:name="_GoBack"/>
+          <w:bookmarkEnd w:id="12"/>
         </w:p>
         <w:tbl>
           <w:tblPr>
@@ -5685,7 +5764,15 @@
             <w:t>,</w:t>
           </w:r>
           <w:r>
-            <w:t xml:space="preserve"> du er blevet præsenteret for i undervisningen: SASS, Bootstrap, </w:t>
+            <w:t xml:space="preserve"> du er blevet præsenteret for i undervisningen: SASS, </w:t>
+          </w:r>
+          <w:proofErr w:type="spellStart"/>
+          <w:r>
+            <w:t>Bootstrap</w:t>
+          </w:r>
+          <w:proofErr w:type="spellEnd"/>
+          <w:r>
+            <w:t xml:space="preserve">, </w:t>
           </w:r>
           <w:proofErr w:type="spellStart"/>
           <w:r>
@@ -6766,7 +6853,7 @@
 </file>
 
 <file path=word/endnotes.xml><?xml version="1.0" encoding="utf-8"?>
-<w:endnotes xmlns:wpc="http://schemas.microsoft.com/office/word/2010/wordprocessingCanvas" xmlns:cx="http://schemas.microsoft.com/office/drawing/2014/chartex" xmlns:cx1="http://schemas.microsoft.com/office/drawing/2015/9/8/chartex" xmlns:cx2="http://schemas.microsoft.com/office/drawing/2015/10/21/chartex" xmlns:cx3="http://schemas.microsoft.com/office/drawing/2016/5/9/chartex" xmlns:cx4="http://schemas.microsoft.com/office/drawing/2016/5/10/chartex" xmlns:cx5="http://schemas.microsoft.com/office/drawing/2016/5/11/chartex" xmlns:cx6="http://schemas.microsoft.com/office/drawing/2016/5/12/chartex" xmlns:cx7="http://schemas.microsoft.com/office/drawing/2016/5/13/chartex" xmlns:cx8="http://schemas.microsoft.com/office/drawing/2016/5/14/chartex" xmlns:mc="http://schemas.openxmlformats.org/markup-compatibility/2006" xmlns:aink="http://schemas.microsoft.com/office/drawing/2016/ink" xmlns:am3d="http://schemas.microsoft.com/office/drawing/2017/model3d" xmlns:o="urn:schemas-microsoft-com:office:office" xmlns:r="http://schemas.openxmlformats.org/officeDocument/2006/relationships" xmlns:m="http://schemas.openxmlformats.org/officeDocument/2006/math" xmlns:v="urn:schemas-microsoft-com:vml" xmlns:wp14="http://schemas.microsoft.com/office/word/2010/wordprocessingDrawing" xmlns:wp="http://schemas.openxmlformats.org/drawingml/2006/wordprocessingDrawing" xmlns:w10="urn:schemas-microsoft-com:office:word" xmlns:w="http://schemas.openxmlformats.org/wordprocessingml/2006/main" xmlns:w14="http://schemas.microsoft.com/office/word/2010/wordml" xmlns:w15="http://schemas.microsoft.com/office/word/2012/wordml" xmlns:w16cid="http://schemas.microsoft.com/office/word/2016/wordml/cid" xmlns:w16se="http://schemas.microsoft.com/office/word/2015/wordml/symex" xmlns:wpg="http://schemas.microsoft.com/office/word/2010/wordprocessingGroup" xmlns:wpi="http://schemas.microsoft.com/office/word/2010/wordprocessingInk" xmlns:wne="http://schemas.microsoft.com/office/word/2006/wordml" xmlns:wps="http://schemas.microsoft.com/office/word/2010/wordprocessingShape" mc:Ignorable="w14 w15 w16se w16cid wp14">
+<w:endnotes xmlns:wpc="http://schemas.microsoft.com/office/word/2010/wordprocessingCanvas" xmlns:mc="http://schemas.openxmlformats.org/markup-compatibility/2006" xmlns:o="urn:schemas-microsoft-com:office:office" xmlns:r="http://schemas.openxmlformats.org/officeDocument/2006/relationships" xmlns:m="http://schemas.openxmlformats.org/officeDocument/2006/math" xmlns:v="urn:schemas-microsoft-com:vml" xmlns:wp14="http://schemas.microsoft.com/office/word/2010/wordprocessingDrawing" xmlns:wp="http://schemas.openxmlformats.org/drawingml/2006/wordprocessingDrawing" xmlns:w10="urn:schemas-microsoft-com:office:word" xmlns:w="http://schemas.openxmlformats.org/wordprocessingml/2006/main" xmlns:w14="http://schemas.microsoft.com/office/word/2010/wordml" xmlns:w15="http://schemas.microsoft.com/office/word/2012/wordml" xmlns:wpg="http://schemas.microsoft.com/office/word/2010/wordprocessingGroup" xmlns:wpi="http://schemas.microsoft.com/office/word/2010/wordprocessingInk" xmlns:wne="http://schemas.microsoft.com/office/word/2006/wordml" xmlns:wps="http://schemas.microsoft.com/office/word/2010/wordprocessingShape" mc:Ignorable="w14 w15 wp14">
   <w:endnote w:type="separator" w:id="-1">
     <w:p>
       <w:pPr>
@@ -6791,7 +6878,7 @@
 </file>
 
 <file path=word/footer1.xml><?xml version="1.0" encoding="utf-8"?>
-<w:ftr xmlns:wpc="http://schemas.microsoft.com/office/word/2010/wordprocessingCanvas" xmlns:cx="http://schemas.microsoft.com/office/drawing/2014/chartex" xmlns:cx1="http://schemas.microsoft.com/office/drawing/2015/9/8/chartex" xmlns:cx2="http://schemas.microsoft.com/office/drawing/2015/10/21/chartex" xmlns:cx3="http://schemas.microsoft.com/office/drawing/2016/5/9/chartex" xmlns:cx4="http://schemas.microsoft.com/office/drawing/2016/5/10/chartex" xmlns:cx5="http://schemas.microsoft.com/office/drawing/2016/5/11/chartex" xmlns:cx6="http://schemas.microsoft.com/office/drawing/2016/5/12/chartex" xmlns:cx7="http://schemas.microsoft.com/office/drawing/2016/5/13/chartex" xmlns:cx8="http://schemas.microsoft.com/office/drawing/2016/5/14/chartex" xmlns:mc="http://schemas.openxmlformats.org/markup-compatibility/2006" xmlns:aink="http://schemas.microsoft.com/office/drawing/2016/ink" xmlns:am3d="http://schemas.microsoft.com/office/drawing/2017/model3d" xmlns:o="urn:schemas-microsoft-com:office:office" xmlns:r="http://schemas.openxmlformats.org/officeDocument/2006/relationships" xmlns:m="http://schemas.openxmlformats.org/officeDocument/2006/math" xmlns:v="urn:schemas-microsoft-com:vml" xmlns:wp14="http://schemas.microsoft.com/office/word/2010/wordprocessingDrawing" xmlns:wp="http://schemas.openxmlformats.org/drawingml/2006/wordprocessingDrawing" xmlns:w10="urn:schemas-microsoft-com:office:word" xmlns:w="http://schemas.openxmlformats.org/wordprocessingml/2006/main" xmlns:w14="http://schemas.microsoft.com/office/word/2010/wordml" xmlns:w15="http://schemas.microsoft.com/office/word/2012/wordml" xmlns:w16cid="http://schemas.microsoft.com/office/word/2016/wordml/cid" xmlns:w16se="http://schemas.microsoft.com/office/word/2015/wordml/symex" xmlns:wpg="http://schemas.microsoft.com/office/word/2010/wordprocessingGroup" xmlns:wpi="http://schemas.microsoft.com/office/word/2010/wordprocessingInk" xmlns:wne="http://schemas.microsoft.com/office/word/2006/wordml" xmlns:wps="http://schemas.microsoft.com/office/word/2010/wordprocessingShape" mc:Ignorable="w14 w15 w16se w16cid wp14">
+<w:ftr xmlns:wpc="http://schemas.microsoft.com/office/word/2010/wordprocessingCanvas" xmlns:mc="http://schemas.openxmlformats.org/markup-compatibility/2006" xmlns:o="urn:schemas-microsoft-com:office:office" xmlns:r="http://schemas.openxmlformats.org/officeDocument/2006/relationships" xmlns:m="http://schemas.openxmlformats.org/officeDocument/2006/math" xmlns:v="urn:schemas-microsoft-com:vml" xmlns:wp14="http://schemas.microsoft.com/office/word/2010/wordprocessingDrawing" xmlns:wp="http://schemas.openxmlformats.org/drawingml/2006/wordprocessingDrawing" xmlns:w10="urn:schemas-microsoft-com:office:word" xmlns:w="http://schemas.openxmlformats.org/wordprocessingml/2006/main" xmlns:w14="http://schemas.microsoft.com/office/word/2010/wordml" xmlns:w15="http://schemas.microsoft.com/office/word/2012/wordml" xmlns:wpg="http://schemas.microsoft.com/office/word/2010/wordprocessingGroup" xmlns:wpi="http://schemas.microsoft.com/office/word/2010/wordprocessingInk" xmlns:wne="http://schemas.microsoft.com/office/word/2006/wordml" xmlns:wps="http://schemas.microsoft.com/office/word/2010/wordprocessingShape" mc:Ignorable="w14 w15 wp14">
   <w:p>
     <w:pPr>
       <w:pStyle w:val="Sidefod"/>
@@ -6843,7 +6930,7 @@
         <w:rFonts w:ascii="Calibri Light" w:hAnsi="Calibri Light"/>
         <w:noProof/>
       </w:rPr>
-      <w:t>15</w:t>
+      <w:t>11</w:t>
     </w:r>
     <w:r>
       <w:rPr>
@@ -6894,7 +6981,7 @@
 </file>
 
 <file path=word/footnotes.xml><?xml version="1.0" encoding="utf-8"?>
-<w:footnotes xmlns:wpc="http://schemas.microsoft.com/office/word/2010/wordprocessingCanvas" xmlns:cx="http://schemas.microsoft.com/office/drawing/2014/chartex" xmlns:cx1="http://schemas.microsoft.com/office/drawing/2015/9/8/chartex" xmlns:cx2="http://schemas.microsoft.com/office/drawing/2015/10/21/chartex" xmlns:cx3="http://schemas.microsoft.com/office/drawing/2016/5/9/chartex" xmlns:cx4="http://schemas.microsoft.com/office/drawing/2016/5/10/chartex" xmlns:cx5="http://schemas.microsoft.com/office/drawing/2016/5/11/chartex" xmlns:cx6="http://schemas.microsoft.com/office/drawing/2016/5/12/chartex" xmlns:cx7="http://schemas.microsoft.com/office/drawing/2016/5/13/chartex" xmlns:cx8="http://schemas.microsoft.com/office/drawing/2016/5/14/chartex" xmlns:mc="http://schemas.openxmlformats.org/markup-compatibility/2006" xmlns:aink="http://schemas.microsoft.com/office/drawing/2016/ink" xmlns:am3d="http://schemas.microsoft.com/office/drawing/2017/model3d" xmlns:o="urn:schemas-microsoft-com:office:office" xmlns:r="http://schemas.openxmlformats.org/officeDocument/2006/relationships" xmlns:m="http://schemas.openxmlformats.org/officeDocument/2006/math" xmlns:v="urn:schemas-microsoft-com:vml" xmlns:wp14="http://schemas.microsoft.com/office/word/2010/wordprocessingDrawing" xmlns:wp="http://schemas.openxmlformats.org/drawingml/2006/wordprocessingDrawing" xmlns:w10="urn:schemas-microsoft-com:office:word" xmlns:w="http://schemas.openxmlformats.org/wordprocessingml/2006/main" xmlns:w14="http://schemas.microsoft.com/office/word/2010/wordml" xmlns:w15="http://schemas.microsoft.com/office/word/2012/wordml" xmlns:w16cid="http://schemas.microsoft.com/office/word/2016/wordml/cid" xmlns:w16se="http://schemas.microsoft.com/office/word/2015/wordml/symex" xmlns:wpg="http://schemas.microsoft.com/office/word/2010/wordprocessingGroup" xmlns:wpi="http://schemas.microsoft.com/office/word/2010/wordprocessingInk" xmlns:wne="http://schemas.microsoft.com/office/word/2006/wordml" xmlns:wps="http://schemas.microsoft.com/office/word/2010/wordprocessingShape" mc:Ignorable="w14 w15 w16se w16cid wp14">
+<w:footnotes xmlns:wpc="http://schemas.microsoft.com/office/word/2010/wordprocessingCanvas" xmlns:mc="http://schemas.openxmlformats.org/markup-compatibility/2006" xmlns:o="urn:schemas-microsoft-com:office:office" xmlns:r="http://schemas.openxmlformats.org/officeDocument/2006/relationships" xmlns:m="http://schemas.openxmlformats.org/officeDocument/2006/math" xmlns:v="urn:schemas-microsoft-com:vml" xmlns:wp14="http://schemas.microsoft.com/office/word/2010/wordprocessingDrawing" xmlns:wp="http://schemas.openxmlformats.org/drawingml/2006/wordprocessingDrawing" xmlns:w10="urn:schemas-microsoft-com:office:word" xmlns:w="http://schemas.openxmlformats.org/wordprocessingml/2006/main" xmlns:w14="http://schemas.microsoft.com/office/word/2010/wordml" xmlns:w15="http://schemas.microsoft.com/office/word/2012/wordml" xmlns:wpg="http://schemas.microsoft.com/office/word/2010/wordprocessingGroup" xmlns:wpi="http://schemas.microsoft.com/office/word/2010/wordprocessingInk" xmlns:wne="http://schemas.microsoft.com/office/word/2006/wordml" xmlns:wps="http://schemas.microsoft.com/office/word/2010/wordprocessingShape" mc:Ignorable="w14 w15 wp14">
   <w:footnote w:type="separator" w:id="-1">
     <w:p>
       <w:pPr>
@@ -6919,7 +7006,7 @@
 </file>
 
 <file path=word/header1.xml><?xml version="1.0" encoding="utf-8"?>
-<w:hdr xmlns:wpc="http://schemas.microsoft.com/office/word/2010/wordprocessingCanvas" xmlns:cx="http://schemas.microsoft.com/office/drawing/2014/chartex" xmlns:cx1="http://schemas.microsoft.com/office/drawing/2015/9/8/chartex" xmlns:cx2="http://schemas.microsoft.com/office/drawing/2015/10/21/chartex" xmlns:cx3="http://schemas.microsoft.com/office/drawing/2016/5/9/chartex" xmlns:cx4="http://schemas.microsoft.com/office/drawing/2016/5/10/chartex" xmlns:cx5="http://schemas.microsoft.com/office/drawing/2016/5/11/chartex" xmlns:cx6="http://schemas.microsoft.com/office/drawing/2016/5/12/chartex" xmlns:cx7="http://schemas.microsoft.com/office/drawing/2016/5/13/chartex" xmlns:cx8="http://schemas.microsoft.com/office/drawing/2016/5/14/chartex" xmlns:mc="http://schemas.openxmlformats.org/markup-compatibility/2006" xmlns:aink="http://schemas.microsoft.com/office/drawing/2016/ink" xmlns:am3d="http://schemas.microsoft.com/office/drawing/2017/model3d" xmlns:o="urn:schemas-microsoft-com:office:office" xmlns:r="http://schemas.openxmlformats.org/officeDocument/2006/relationships" xmlns:m="http://schemas.openxmlformats.org/officeDocument/2006/math" xmlns:v="urn:schemas-microsoft-com:vml" xmlns:wp14="http://schemas.microsoft.com/office/word/2010/wordprocessingDrawing" xmlns:wp="http://schemas.openxmlformats.org/drawingml/2006/wordprocessingDrawing" xmlns:w10="urn:schemas-microsoft-com:office:word" xmlns:w="http://schemas.openxmlformats.org/wordprocessingml/2006/main" xmlns:w14="http://schemas.microsoft.com/office/word/2010/wordml" xmlns:w15="http://schemas.microsoft.com/office/word/2012/wordml" xmlns:w16cid="http://schemas.microsoft.com/office/word/2016/wordml/cid" xmlns:w16se="http://schemas.microsoft.com/office/word/2015/wordml/symex" xmlns:wpg="http://schemas.microsoft.com/office/word/2010/wordprocessingGroup" xmlns:wpi="http://schemas.microsoft.com/office/word/2010/wordprocessingInk" xmlns:wne="http://schemas.microsoft.com/office/word/2006/wordml" xmlns:wps="http://schemas.microsoft.com/office/word/2010/wordprocessingShape" mc:Ignorable="w14 w15 w16se w16cid wp14">
+<w:hdr xmlns:wpc="http://schemas.microsoft.com/office/word/2010/wordprocessingCanvas" xmlns:mc="http://schemas.openxmlformats.org/markup-compatibility/2006" xmlns:o="urn:schemas-microsoft-com:office:office" xmlns:r="http://schemas.openxmlformats.org/officeDocument/2006/relationships" xmlns:m="http://schemas.openxmlformats.org/officeDocument/2006/math" xmlns:v="urn:schemas-microsoft-com:vml" xmlns:wp14="http://schemas.microsoft.com/office/word/2010/wordprocessingDrawing" xmlns:wp="http://schemas.openxmlformats.org/drawingml/2006/wordprocessingDrawing" xmlns:w10="urn:schemas-microsoft-com:office:word" xmlns:w="http://schemas.openxmlformats.org/wordprocessingml/2006/main" xmlns:w14="http://schemas.microsoft.com/office/word/2010/wordml" xmlns:w15="http://schemas.microsoft.com/office/word/2012/wordml" xmlns:wpg="http://schemas.microsoft.com/office/word/2010/wordprocessingGroup" xmlns:wpi="http://schemas.microsoft.com/office/word/2010/wordprocessingInk" xmlns:wne="http://schemas.microsoft.com/office/word/2006/wordml" xmlns:wps="http://schemas.microsoft.com/office/word/2010/wordprocessingShape" mc:Ignorable="w14 w15 wp14">
   <w:tbl>
     <w:tblPr>
       <w:tblStyle w:val="Tabel-Gitter"/>
@@ -7107,7 +7194,7 @@
 </file>
 
 <file path=word/numbering.xml><?xml version="1.0" encoding="utf-8"?>
-<w:numbering xmlns:wpc="http://schemas.microsoft.com/office/word/2010/wordprocessingCanvas" xmlns:cx="http://schemas.microsoft.com/office/drawing/2014/chartex" xmlns:cx1="http://schemas.microsoft.com/office/drawing/2015/9/8/chartex" xmlns:cx2="http://schemas.microsoft.com/office/drawing/2015/10/21/chartex" xmlns:cx3="http://schemas.microsoft.com/office/drawing/2016/5/9/chartex" xmlns:cx4="http://schemas.microsoft.com/office/drawing/2016/5/10/chartex" xmlns:cx5="http://schemas.microsoft.com/office/drawing/2016/5/11/chartex" xmlns:cx6="http://schemas.microsoft.com/office/drawing/2016/5/12/chartex" xmlns:cx7="http://schemas.microsoft.com/office/drawing/2016/5/13/chartex" xmlns:cx8="http://schemas.microsoft.com/office/drawing/2016/5/14/chartex" xmlns:mc="http://schemas.openxmlformats.org/markup-compatibility/2006" xmlns:aink="http://schemas.microsoft.com/office/drawing/2016/ink" xmlns:am3d="http://schemas.microsoft.com/office/drawing/2017/model3d" xmlns:o="urn:schemas-microsoft-com:office:office" xmlns:r="http://schemas.openxmlformats.org/officeDocument/2006/relationships" xmlns:m="http://schemas.openxmlformats.org/officeDocument/2006/math" xmlns:v="urn:schemas-microsoft-com:vml" xmlns:wp14="http://schemas.microsoft.com/office/word/2010/wordprocessingDrawing" xmlns:wp="http://schemas.openxmlformats.org/drawingml/2006/wordprocessingDrawing" xmlns:w10="urn:schemas-microsoft-com:office:word" xmlns:w="http://schemas.openxmlformats.org/wordprocessingml/2006/main" xmlns:w14="http://schemas.microsoft.com/office/word/2010/wordml" xmlns:w15="http://schemas.microsoft.com/office/word/2012/wordml" xmlns:w16cid="http://schemas.microsoft.com/office/word/2016/wordml/cid" xmlns:w16se="http://schemas.microsoft.com/office/word/2015/wordml/symex" xmlns:wpg="http://schemas.microsoft.com/office/word/2010/wordprocessingGroup" xmlns:wpi="http://schemas.microsoft.com/office/word/2010/wordprocessingInk" xmlns:wne="http://schemas.microsoft.com/office/word/2006/wordml" xmlns:wps="http://schemas.microsoft.com/office/word/2010/wordprocessingShape" mc:Ignorable="w14 w15 w16se w16cid wp14">
+<w:numbering xmlns:wpc="http://schemas.microsoft.com/office/word/2010/wordprocessingCanvas" xmlns:mc="http://schemas.openxmlformats.org/markup-compatibility/2006" xmlns:o="urn:schemas-microsoft-com:office:office" xmlns:r="http://schemas.openxmlformats.org/officeDocument/2006/relationships" xmlns:m="http://schemas.openxmlformats.org/officeDocument/2006/math" xmlns:v="urn:schemas-microsoft-com:vml" xmlns:wp14="http://schemas.microsoft.com/office/word/2010/wordprocessingDrawing" xmlns:wp="http://schemas.openxmlformats.org/drawingml/2006/wordprocessingDrawing" xmlns:w10="urn:schemas-microsoft-com:office:word" xmlns:w="http://schemas.openxmlformats.org/wordprocessingml/2006/main" xmlns:w14="http://schemas.microsoft.com/office/word/2010/wordml" xmlns:w15="http://schemas.microsoft.com/office/word/2012/wordml" xmlns:wpg="http://schemas.microsoft.com/office/word/2010/wordprocessingGroup" xmlns:wpi="http://schemas.microsoft.com/office/word/2010/wordprocessingInk" xmlns:wne="http://schemas.microsoft.com/office/word/2006/wordml" xmlns:wps="http://schemas.microsoft.com/office/word/2010/wordprocessingShape" mc:Ignorable="w14 w15 wp14">
   <w:abstractNum w:abstractNumId="0" w15:restartNumberingAfterBreak="0">
     <w:nsid w:val="00D80214"/>
     <w:multiLevelType w:val="hybridMultilevel"/>
@@ -10440,7 +10527,7 @@
 </file>
 
 <file path=word/styles.xml><?xml version="1.0" encoding="utf-8"?>
-<w:styles xmlns:mc="http://schemas.openxmlformats.org/markup-compatibility/2006" xmlns:r="http://schemas.openxmlformats.org/officeDocument/2006/relationships" xmlns:w="http://schemas.openxmlformats.org/wordprocessingml/2006/main" xmlns:w14="http://schemas.microsoft.com/office/word/2010/wordml" xmlns:w15="http://schemas.microsoft.com/office/word/2012/wordml" xmlns:w16cid="http://schemas.microsoft.com/office/word/2016/wordml/cid" xmlns:w16se="http://schemas.microsoft.com/office/word/2015/wordml/symex" mc:Ignorable="w14 w15 w16se w16cid">
+<w:styles xmlns:mc="http://schemas.openxmlformats.org/markup-compatibility/2006" xmlns:r="http://schemas.openxmlformats.org/officeDocument/2006/relationships" xmlns:w="http://schemas.openxmlformats.org/wordprocessingml/2006/main" xmlns:w14="http://schemas.microsoft.com/office/word/2010/wordml" xmlns:w15="http://schemas.microsoft.com/office/word/2012/wordml" mc:Ignorable="w14 w15">
   <w:docDefaults>
     <w:rPrDefault>
       <w:rPr>
@@ -10456,7 +10543,7 @@
       </w:pPr>
     </w:pPrDefault>
   </w:docDefaults>
-  <w:latentStyles w:defLockedState="0" w:defUIPriority="99" w:defSemiHidden="0" w:defUnhideWhenUsed="0" w:defQFormat="0" w:count="375">
+  <w:latentStyles w:defLockedState="0" w:defUIPriority="99" w:defSemiHidden="0" w:defUnhideWhenUsed="0" w:defQFormat="0" w:count="371">
     <w:lsdException w:name="Normal" w:uiPriority="0" w:qFormat="1"/>
     <w:lsdException w:name="heading 1" w:uiPriority="9" w:qFormat="1"/>
     <w:lsdException w:name="heading 2" w:semiHidden="1" w:uiPriority="9" w:unhideWhenUsed="1" w:qFormat="1"/>
@@ -10562,6 +10649,7 @@
     <w:lsdException w:name="HTML Sample" w:semiHidden="1" w:unhideWhenUsed="1"/>
     <w:lsdException w:name="HTML Typewriter" w:semiHidden="1" w:unhideWhenUsed="1"/>
     <w:lsdException w:name="HTML Variable" w:semiHidden="1" w:unhideWhenUsed="1"/>
+    <w:lsdException w:name="Normal Table" w:semiHidden="1" w:unhideWhenUsed="1"/>
     <w:lsdException w:name="annotation subject" w:semiHidden="1" w:unhideWhenUsed="1"/>
     <w:lsdException w:name="No List" w:semiHidden="1" w:unhideWhenUsed="1"/>
     <w:lsdException w:name="Outline List 1" w:semiHidden="1" w:unhideWhenUsed="1"/>
@@ -10608,8 +10696,10 @@
     <w:lsdException w:name="Table Subtle 2" w:semiHidden="1" w:unhideWhenUsed="1"/>
     <w:lsdException w:name="Table Web 1" w:semiHidden="1" w:unhideWhenUsed="1"/>
     <w:lsdException w:name="Table Web 2" w:semiHidden="1" w:unhideWhenUsed="1"/>
+    <w:lsdException w:name="Table Web 3" w:semiHidden="1" w:unhideWhenUsed="1"/>
     <w:lsdException w:name="Balloon Text" w:semiHidden="1" w:unhideWhenUsed="1"/>
     <w:lsdException w:name="Table Grid" w:uiPriority="39"/>
+    <w:lsdException w:name="Table Theme" w:semiHidden="1" w:unhideWhenUsed="1"/>
     <w:lsdException w:name="Placeholder Text" w:semiHidden="1"/>
     <w:lsdException w:name="No Spacing" w:uiPriority="1" w:qFormat="1"/>
     <w:lsdException w:name="Light Shading" w:uiPriority="60"/>
@@ -10825,10 +10915,6 @@
     <w:lsdException w:name="List Table 5 Dark Accent 6" w:uiPriority="50"/>
     <w:lsdException w:name="List Table 6 Colorful Accent 6" w:uiPriority="51"/>
     <w:lsdException w:name="List Table 7 Colorful Accent 6" w:uiPriority="52"/>
-    <w:lsdException w:name="Mention" w:semiHidden="1" w:unhideWhenUsed="1"/>
-    <w:lsdException w:name="Smart Hyperlink" w:semiHidden="1" w:unhideWhenUsed="1"/>
-    <w:lsdException w:name="Hashtag" w:semiHidden="1" w:unhideWhenUsed="1"/>
-    <w:lsdException w:name="Unresolved Mention" w:semiHidden="1" w:unhideWhenUsed="1"/>
   </w:latentStyles>
   <w:style w:type="paragraph" w:default="1" w:styleId="Normal">
     <w:name w:val="Normal"/>
@@ -12327,7 +12413,7 @@
       <w:u w:val="single"/>
     </w:rPr>
   </w:style>
-  <w:style w:type="character" w:styleId="Nvn">
+  <w:style w:type="character" w:customStyle="1" w:styleId="Mention">
     <w:name w:val="Mention"/>
     <w:basedOn w:val="Standardskrifttypeiafsnit"/>
     <w:uiPriority w:val="99"/>
@@ -12339,7 +12425,7 @@
       <w:shd w:val="clear" w:color="auto" w:fill="E6E6E6"/>
     </w:rPr>
   </w:style>
-  <w:style w:type="character" w:styleId="Ulstomtale">
+  <w:style w:type="character" w:customStyle="1" w:styleId="UnresolvedMention">
     <w:name w:val="Unresolved Mention"/>
     <w:basedOn w:val="Standardskrifttypeiafsnit"/>
     <w:uiPriority w:val="99"/>
@@ -12651,12 +12737,16 @@
 </file>
 
 <file path=customXml/item2.xml><?xml version="1.0" encoding="utf-8"?>
-<?mso-contentType ?>
-<FormTemplates xmlns="http://schemas.microsoft.com/sharepoint/v3/contenttype/forms">
-  <Display>DocumentLibraryForm</Display>
-  <Edit>DocumentLibraryForm</Edit>
-  <New>DocumentLibraryForm</New>
-</FormTemplates>
+<p:properties xmlns:p="http://schemas.microsoft.com/office/2006/metadata/properties" xmlns:xsi="http://www.w3.org/2001/XMLSchema-instance" xmlns:pc="http://schemas.microsoft.com/office/infopath/2007/PartnerControls">
+  <documentManagement>
+    <d67304936df247ab9448bd970a61aa05 xmlns="0297d8f4-a80e-45fd-91f1-ac288fbcf3e4">
+      <Terms xmlns="http://schemas.microsoft.com/office/infopath/2007/PartnerControls"/>
+    </d67304936df247ab9448bd970a61aa05>
+    <TaxCatchAll xmlns="0297d8f4-a80e-45fd-91f1-ac288fbcf3e4"/>
+    <PortalDepartment xmlns="0297d8f4-a80e-45fd-91f1-ac288fbcf3e4" xsi:nil="true"/>
+    <Comment xmlns="http://schemas.microsoft.com/sharepoint/v3" xsi:nil="true"/>
+  </documentManagement>
+</p:properties>
 </file>
 
 <file path=customXml/item3.xml><?xml version="1.0" encoding="utf-8"?>
@@ -12843,16 +12933,12 @@
 </file>
 
 <file path=customXml/item4.xml><?xml version="1.0" encoding="utf-8"?>
-<p:properties xmlns:p="http://schemas.microsoft.com/office/2006/metadata/properties" xmlns:xsi="http://www.w3.org/2001/XMLSchema-instance" xmlns:pc="http://schemas.microsoft.com/office/infopath/2007/PartnerControls">
-  <documentManagement>
-    <d67304936df247ab9448bd970a61aa05 xmlns="0297d8f4-a80e-45fd-91f1-ac288fbcf3e4">
-      <Terms xmlns="http://schemas.microsoft.com/office/infopath/2007/PartnerControls"/>
-    </d67304936df247ab9448bd970a61aa05>
-    <TaxCatchAll xmlns="0297d8f4-a80e-45fd-91f1-ac288fbcf3e4"/>
-    <PortalDepartment xmlns="0297d8f4-a80e-45fd-91f1-ac288fbcf3e4" xsi:nil="true"/>
-    <Comment xmlns="http://schemas.microsoft.com/sharepoint/v3" xsi:nil="true"/>
-  </documentManagement>
-</p:properties>
+<?mso-contentType ?>
+<FormTemplates xmlns="http://schemas.microsoft.com/sharepoint/v3/contenttype/forms">
+  <Display>DocumentLibraryForm</Display>
+  <Edit>DocumentLibraryForm</Edit>
+  <New>DocumentLibraryForm</New>
+</FormTemplates>
 </file>
 
 <file path=customXml/item5.xml><?xml version="1.0" encoding="utf-8"?>
@@ -13022,9 +13108,12 @@
 </file>
 
 <file path=customXml/itemProps2.xml><?xml version="1.0" encoding="utf-8"?>
-<ds:datastoreItem xmlns:ds="http://schemas.openxmlformats.org/officeDocument/2006/customXml" ds:itemID="{E1B5D929-944A-4EA2-B467-29600A9022FE}">
+<ds:datastoreItem xmlns:ds="http://schemas.openxmlformats.org/officeDocument/2006/customXml" ds:itemID="{002434C5-C170-43C5-AB2C-5EEA07F88AC2}">
   <ds:schemaRefs>
-    <ds:schemaRef ds:uri="http://schemas.microsoft.com/sharepoint/v3/contenttype/forms"/>
+    <ds:schemaRef ds:uri="http://schemas.microsoft.com/office/2006/metadata/properties"/>
+    <ds:schemaRef ds:uri="http://schemas.microsoft.com/office/infopath/2007/PartnerControls"/>
+    <ds:schemaRef ds:uri="0297d8f4-a80e-45fd-91f1-ac288fbcf3e4"/>
+    <ds:schemaRef ds:uri="http://schemas.microsoft.com/sharepoint/v3"/>
   </ds:schemaRefs>
 </ds:datastoreItem>
 </file>
@@ -13049,18 +13138,15 @@
 </file>
 
 <file path=customXml/itemProps4.xml><?xml version="1.0" encoding="utf-8"?>
-<ds:datastoreItem xmlns:ds="http://schemas.openxmlformats.org/officeDocument/2006/customXml" ds:itemID="{002434C5-C170-43C5-AB2C-5EEA07F88AC2}">
+<ds:datastoreItem xmlns:ds="http://schemas.openxmlformats.org/officeDocument/2006/customXml" ds:itemID="{E1B5D929-944A-4EA2-B467-29600A9022FE}">
   <ds:schemaRefs>
-    <ds:schemaRef ds:uri="http://schemas.microsoft.com/office/2006/metadata/properties"/>
-    <ds:schemaRef ds:uri="http://schemas.microsoft.com/office/infopath/2007/PartnerControls"/>
-    <ds:schemaRef ds:uri="0297d8f4-a80e-45fd-91f1-ac288fbcf3e4"/>
-    <ds:schemaRef ds:uri="http://schemas.microsoft.com/sharepoint/v3"/>
+    <ds:schemaRef ds:uri="http://schemas.microsoft.com/sharepoint/v3/contenttype/forms"/>
   </ds:schemaRefs>
 </ds:datastoreItem>
 </file>
 
 <file path=customXml/itemProps5.xml><?xml version="1.0" encoding="utf-8"?>
-<ds:datastoreItem xmlns:ds="http://schemas.openxmlformats.org/officeDocument/2006/customXml" ds:itemID="{CDD260B8-BD94-4CD7-B176-2692042DEFB4}">
+<ds:datastoreItem xmlns:ds="http://schemas.openxmlformats.org/officeDocument/2006/customXml" ds:itemID="{B82F529C-96BA-4642-A776-CC6B856E10FB}">
   <ds:schemaRefs>
     <ds:schemaRef ds:uri="http://schemas.openxmlformats.org/officeDocument/2006/bibliography"/>
   </ds:schemaRefs>

</xml_diff>